<commit_message>
PV: pv of sprint review sprint 6 finished and exported
</commit_message>
<xml_diff>
--- a/PVs/docx-ressources/PV6_13-11-2020.docx
+++ b/PVs/docx-ressources/PV6_13-11-2020.docx
@@ -1,155 +1,208 @@
 
 <file path=word/document.xml><?xml version="1.0" encoding="utf-8"?>
-<w:document xmlns:wpc="http://schemas.microsoft.com/office/word/2010/wordprocessingCanvas" xmlns:cx="http://schemas.microsoft.com/office/drawing/2014/chartex" xmlns:cx1="http://schemas.microsoft.com/office/drawing/2015/9/8/chartex" xmlns:mc="http://schemas.openxmlformats.org/markup-compatibility/2006" xmlns:o="urn:schemas-microsoft-com:office:office" xmlns:r="http://schemas.openxmlformats.org/officeDocument/2006/relationships" xmlns:m="http://schemas.openxmlformats.org/officeDocument/2006/math" xmlns:v="urn:schemas-microsoft-com:vml" xmlns:wp14="http://schemas.microsoft.com/office/word/2010/wordprocessingDrawing" xmlns:wp="http://schemas.openxmlformats.org/drawingml/2006/wordprocessingDrawing" xmlns:w10="urn:schemas-microsoft-com:office:word" xmlns:w="http://schemas.openxmlformats.org/wordprocessingml/2006/main" xmlns:w14="http://schemas.microsoft.com/office/word/2010/wordml" xmlns:w15="http://schemas.microsoft.com/office/word/2012/wordml" xmlns:w16se="http://schemas.microsoft.com/office/word/2015/wordml/symex" xmlns:wpg="http://schemas.microsoft.com/office/word/2010/wordprocessingGroup" xmlns:wpi="http://schemas.microsoft.com/office/word/2010/wordprocessingInk" xmlns:wne="http://schemas.microsoft.com/office/word/2006/wordml" xmlns:wps="http://schemas.microsoft.com/office/word/2010/wordprocessingShape" mc:Ignorable="w14 w15 w16se wp14">
+<w:document xmlns:wpc="http://schemas.microsoft.com/office/word/2010/wordprocessingCanvas" xmlns:cx="http://schemas.microsoft.com/office/drawing/2014/chartex" xmlns:cx1="http://schemas.microsoft.com/office/drawing/2015/9/8/chartex" xmlns:cx2="http://schemas.microsoft.com/office/drawing/2015/10/21/chartex" xmlns:cx3="http://schemas.microsoft.com/office/drawing/2016/5/9/chartex" xmlns:cx4="http://schemas.microsoft.com/office/drawing/2016/5/10/chartex" xmlns:cx5="http://schemas.microsoft.com/office/drawing/2016/5/11/chartex" xmlns:cx6="http://schemas.microsoft.com/office/drawing/2016/5/12/chartex" xmlns:cx7="http://schemas.microsoft.com/office/drawing/2016/5/13/chartex" xmlns:cx8="http://schemas.microsoft.com/office/drawing/2016/5/14/chartex" xmlns:mc="http://schemas.openxmlformats.org/markup-compatibility/2006" xmlns:aink="http://schemas.microsoft.com/office/drawing/2016/ink" xmlns:am3d="http://schemas.microsoft.com/office/drawing/2017/model3d" xmlns:o="urn:schemas-microsoft-com:office:office" xmlns:r="http://schemas.openxmlformats.org/officeDocument/2006/relationships" xmlns:m="http://schemas.openxmlformats.org/officeDocument/2006/math" xmlns:v="urn:schemas-microsoft-com:vml" xmlns:wp14="http://schemas.microsoft.com/office/word/2010/wordprocessingDrawing" xmlns:wp="http://schemas.openxmlformats.org/drawingml/2006/wordprocessingDrawing" xmlns:w10="urn:schemas-microsoft-com:office:word" xmlns:w="http://schemas.openxmlformats.org/wordprocessingml/2006/main" xmlns:w14="http://schemas.microsoft.com/office/word/2010/wordml" xmlns:w15="http://schemas.microsoft.com/office/word/2012/wordml" xmlns:w16cex="http://schemas.microsoft.com/office/word/2018/wordml/cex" xmlns:w16cid="http://schemas.microsoft.com/office/word/2016/wordml/cid" xmlns:w16="http://schemas.microsoft.com/office/word/2018/wordml" xmlns:w16se="http://schemas.microsoft.com/office/word/2015/wordml/symex" xmlns:wpg="http://schemas.microsoft.com/office/word/2010/wordprocessingGroup" xmlns:wpi="http://schemas.microsoft.com/office/word/2010/wordprocessingInk" xmlns:wne="http://schemas.microsoft.com/office/word/2006/wordml" xmlns:wps="http://schemas.microsoft.com/office/word/2010/wordprocessingShape" mc:Ignorable="w14 w15 w16se w16cid w16 w16cex wp14">
   <w:body>
     <w:p>
       <w:pPr>
         <w:pStyle w:val="Titre"/>
         <w:jc w:val="center"/>
-        <w:rPr>
-          <w:lang w:val="en-GB"/>
-        </w:rPr>
-      </w:pPr>
-      <w:r>
-        <w:rPr>
-          <w:lang w:val="en-GB"/>
-        </w:rPr>
+      </w:pPr>
+      <w:r>
         <w:t xml:space="preserve">PV sprint review Sprint </w:t>
       </w:r>
       <w:r>
-        <w:rPr>
-          <w:lang w:val="en-GB"/>
-        </w:rPr>
         <w:t>6</w:t>
       </w:r>
       <w:r>
-        <w:rPr>
-          <w:lang w:val="en-GB"/>
-        </w:rPr>
+        <w:t xml:space="preserve"> KanFF</w:t>
+      </w:r>
+    </w:p>
+    <w:p>
+      <w:r>
+        <w:t>Sprint review : 11h38 à 12h04</w:t>
+      </w:r>
+    </w:p>
+    <w:p>
+      <w:r>
+        <w:t>Sprint retrospective : 12h04 à 12</w:t>
+      </w:r>
+      <w:r>
+        <w:t>h</w:t>
+      </w:r>
+      <w:r>
+        <w:t>31</w:t>
+      </w:r>
+      <w:r>
+        <w:t xml:space="preserve"> (retour de la sprint retrospective dans le journal de bord</w:t>
+      </w:r>
+      <w:r>
+        <w:t>).</w:t>
+      </w:r>
+    </w:p>
+    <w:p>
+      <w:pPr>
+        <w:pStyle w:val="Titre2"/>
+      </w:pPr>
+      <w:r>
+        <w:t>Contexte:</w:t>
+      </w:r>
+    </w:p>
+    <w:p>
+      <w:r>
+        <w:t xml:space="preserve">Le sprint 6 est le dernier sprint du module Projet web + bdd. Le travail </w:t>
+      </w:r>
+      <w:r>
+        <w:t xml:space="preserve">à </w:t>
+      </w:r>
+      <w:r>
+        <w:t>4 est donc terminé.</w:t>
+      </w:r>
+    </w:p>
+    <w:p>
+      <w:pPr>
+        <w:pStyle w:val="Titre2"/>
+      </w:pPr>
+      <w:r>
+        <w:t>Revue des tests d’acceptation story après story:</w:t>
+      </w:r>
+    </w:p>
+    <w:p>
+      <w:pPr>
+        <w:pStyle w:val="Titre3"/>
+      </w:pPr>
+      <w:r>
+        <w:t>Gérer son compte</w:t>
+      </w:r>
+      <w:r>
+        <w:t> :</w:t>
+      </w:r>
+    </w:p>
+    <w:p>
+      <w:r>
+        <w:t>On ne peut toujours pas tester cette story car on ne peut pas envoyer le formulaire. Cependant la maquette est maintenant respectée.</w:t>
+      </w:r>
+    </w:p>
+    <w:p>
+      <w:pPr>
+        <w:pStyle w:val="Titre3"/>
+      </w:pPr>
+      <w:r>
+        <w:t>Créer un projet :</w:t>
+      </w:r>
+    </w:p>
+    <w:p>
+      <w:r>
+        <w:t>Lors d’un échec de la création d’un projet, les données doivent être remplies (test d’acceptation créé).</w:t>
+      </w:r>
+      <w:r>
+        <w:t xml:space="preserve"> Les longueurs des champs</w:t>
+      </w:r>
+      <w:r>
         <w:t xml:space="preserve"> </w:t>
       </w:r>
-      <w:proofErr w:type="spellStart"/>
-      <w:r>
-        <w:rPr>
-          <w:lang w:val="en-GB"/>
-        </w:rPr>
-        <w:t>K</w:t>
-      </w:r>
-      <w:r>
-        <w:rPr>
-          <w:lang w:val="en-GB"/>
-        </w:rPr>
-        <w:t>anFF</w:t>
-      </w:r>
-      <w:proofErr w:type="spellEnd"/>
-    </w:p>
+      <w:r>
+        <w:t>ne sont</w:t>
+      </w:r>
+      <w:r>
+        <w:t xml:space="preserve"> pas validées.</w:t>
+      </w:r>
+      <w:r>
+        <w:t xml:space="preserve"> Story non terminée.</w:t>
+      </w:r>
+    </w:p>
+    <w:p>
+      <w:pPr>
+        <w:pStyle w:val="Titre3"/>
+      </w:pPr>
+      <w:r>
+        <w:t>Formulaire de feedback :</w:t>
+      </w:r>
+    </w:p>
+    <w:p>
+      <w:r>
+        <w:t>Le formulaire fonctionne bien, avec un email de réponse également. On pourrait faire que la case à cocher cache ou affiche le champ email. Ce sera fait en tâche urgente.</w:t>
+      </w:r>
+      <w:r>
+        <w:t xml:space="preserve"> Le formulaire envoie un email sur un serveur SMTP sans authentification. </w:t>
+      </w:r>
+      <w:r>
+        <w:t>Pour ajouter l’authentification, il n’y a pas à changer le code selon JIE, mais juste à faire une configuration</w:t>
+      </w:r>
+      <w:r>
+        <w:t xml:space="preserve"> dans le tableau de bord de Swisscenter</w:t>
+      </w:r>
+      <w:r>
+        <w:t>.</w:t>
+      </w:r>
+      <w:r>
+        <w:t xml:space="preserve"> Story terminée.</w:t>
+      </w:r>
+    </w:p>
+    <w:p>
+      <w:pPr>
+        <w:pStyle w:val="Titre3"/>
+      </w:pPr>
+      <w:r>
+        <w:t>Page Kanban</w:t>
+      </w:r>
+      <w:r>
+        <w:t> :</w:t>
+      </w:r>
+    </w:p>
+    <w:p>
+      <w:r>
+        <w:t xml:space="preserve">Grand avancement. </w:t>
+      </w:r>
+      <w:r>
+        <w:t>On peut créer une tâche</w:t>
+      </w:r>
+      <w:r>
+        <w:t xml:space="preserve">, </w:t>
+      </w:r>
+      <w:r>
+        <w:t>afficher ses détails</w:t>
+      </w:r>
+      <w:r>
+        <w:t xml:space="preserve"> et la supprimer</w:t>
+      </w:r>
+      <w:r>
+        <w:t>.</w:t>
+      </w:r>
+      <w:r>
+        <w:t xml:space="preserve"> La mise à jour n’est pas encore possible.</w:t>
+      </w:r>
+      <w:r>
+        <w:t xml:space="preserve"> Il y avait un bug dans project.js qui faisait planter tout le fichier (une déclaration d’un événement sur un objet qui n’existe que sur la page Créer un projet).</w:t>
+      </w:r>
+      <w:r>
+        <w:t xml:space="preserve"> Story non terminée.</w:t>
+      </w:r>
+    </w:p>
+    <w:p/>
+    <w:p>
+      <w:r>
+        <w:t xml:space="preserve">On passe à la sprint </w:t>
+      </w:r>
+      <w:r>
+        <w:t>retrospective</w:t>
+      </w:r>
+      <w:r>
+        <w:t>,</w:t>
+      </w:r>
+      <w:r>
+        <w:t xml:space="preserve"> sans revoir d’autres stories qui ne seront de toute façon pas terminée</w:t>
+      </w:r>
+      <w:r>
+        <w:t>, pour avoir assez de temps.</w:t>
+      </w:r>
+    </w:p>
+    <w:p/>
     <w:p>
       <w:pPr>
         <w:pStyle w:val="Titre2"/>
       </w:pPr>
-      <w:proofErr w:type="gramStart"/>
-      <w:r>
-        <w:t>Contexte:</w:t>
-      </w:r>
-      <w:proofErr w:type="gramEnd"/>
-    </w:p>
-    <w:p>
-      <w:r>
-        <w:t>Dernier sprint </w:t>
-      </w:r>
-      <w:r>
-        <w:t xml:space="preserve">du module. </w:t>
-      </w:r>
-    </w:p>
-    <w:p>
-      <w:pPr>
-        <w:pStyle w:val="Titre2"/>
-      </w:pPr>
-      <w:r>
-        <w:t xml:space="preserve">Revue des tests d’acceptation story après </w:t>
-      </w:r>
-      <w:proofErr w:type="gramStart"/>
-      <w:r>
-        <w:t>story:</w:t>
-      </w:r>
-      <w:proofErr w:type="gramEnd"/>
-    </w:p>
-    <w:p>
-      <w:pPr>
-        <w:pStyle w:val="Titre3"/>
-      </w:pPr>
-      <w:r>
-        <w:t>Créer un projet :</w:t>
-      </w:r>
-    </w:p>
-    <w:p>
-      <w:r>
-        <w:t>Lors d’un échec de la création d’un projet, les données doivent être remplies (test d’acceptation créé).</w:t>
-      </w:r>
-      <w:r>
-        <w:t xml:space="preserve"> Les longueurs des champs</w:t>
-      </w:r>
-      <w:r>
-        <w:t xml:space="preserve"> </w:t>
-      </w:r>
-      <w:proofErr w:type="gramStart"/>
-      <w:r>
-        <w:t>n’est</w:t>
-      </w:r>
-      <w:proofErr w:type="gramEnd"/>
-      <w:r>
-        <w:t xml:space="preserve"> pas validées.</w:t>
-      </w:r>
-    </w:p>
-    <w:p>
-      <w:pPr>
-        <w:pStyle w:val="Titre3"/>
-      </w:pPr>
-      <w:r>
-        <w:t>Formulaire de feedback :</w:t>
-      </w:r>
-    </w:p>
-    <w:p>
-      <w:r>
-        <w:t xml:space="preserve">Le formulaire fonctionne bien, avec un email également. On pourrait faire que la case à cocher cache ou pas </w:t>
-      </w:r>
-      <w:bookmarkStart w:id="0" w:name="_GoBack"/>
-      <w:bookmarkEnd w:id="0"/>
-    </w:p>
-    <w:p>
-      <w:pPr>
-        <w:pStyle w:val="Titre2"/>
-      </w:pPr>
-      <w:r>
-        <w:t xml:space="preserve">Sprint </w:t>
-      </w:r>
-      <w:proofErr w:type="gramStart"/>
-      <w:r>
-        <w:t>6</w:t>
-      </w:r>
-      <w:r>
-        <w:t>:</w:t>
-      </w:r>
-      <w:proofErr w:type="gramEnd"/>
-    </w:p>
-    <w:p>
-      <w:r>
-        <w:t xml:space="preserve">Le sprint </w:t>
-      </w:r>
-      <w:r>
-        <w:t>5</w:t>
-      </w:r>
-      <w:r>
-        <w:t xml:space="preserve"> est arrêté et le sprint </w:t>
-      </w:r>
-      <w:r>
-        <w:t>6</w:t>
-      </w:r>
-      <w:r>
-        <w:t xml:space="preserve"> est lancé.</w:t>
-      </w:r>
-      <w:r>
-        <w:t xml:space="preserve"> </w:t>
+      <w:r>
+        <w:t>Suite du projet :</w:t>
       </w:r>
     </w:p>
     <w:p>
@@ -159,244 +212,26 @@
         </w:rPr>
       </w:pPr>
       <w:r>
-        <w:rPr>
-          <w:u w:val="single"/>
-        </w:rPr>
-        <w:t>C’est le dernier sprint à 4 personnes avant la fin du module « Projet Web BDD ».</w:t>
-      </w:r>
-    </w:p>
-    <w:p>
-      <w:r>
-        <w:t xml:space="preserve">Le but du sprint </w:t>
-      </w:r>
-      <w:r>
-        <w:t>6</w:t>
-      </w:r>
-      <w:r>
-        <w:t xml:space="preserve"> est de :</w:t>
-      </w:r>
-    </w:p>
-    <w:p>
-      <w:pPr>
-        <w:rPr>
-          <w:b/>
-          <w:bCs/>
-        </w:rPr>
-      </w:pPr>
-      <w:r>
-        <w:rPr>
-          <w:b/>
-          <w:bCs/>
-        </w:rPr>
-        <w:t>Afficher des kanbans et gérer les tâches dans les kanbans, ainsi que tous les détails.</w:t>
-      </w:r>
-    </w:p>
-    <w:p>
-      <w:pPr>
-        <w:rPr>
-          <w:b/>
-          <w:bCs/>
-        </w:rPr>
-      </w:pPr>
-      <w:r>
-        <w:rPr>
-          <w:b/>
-          <w:bCs/>
-        </w:rPr>
-        <w:t>Terminer toutes les stories de gestion de projets.</w:t>
-      </w:r>
-    </w:p>
-    <w:p>
-      <w:pPr>
-        <w:rPr>
-          <w:b/>
-          <w:bCs/>
-        </w:rPr>
-      </w:pPr>
-      <w:r>
-        <w:rPr>
-          <w:b/>
-          <w:bCs/>
-        </w:rPr>
-        <w:t xml:space="preserve">Terminer stories indispensable pour la gestion des </w:t>
-      </w:r>
-      <w:proofErr w:type="spellStart"/>
-      <w:r>
-        <w:rPr>
-          <w:b/>
-          <w:bCs/>
-        </w:rPr>
-        <w:t>users</w:t>
-      </w:r>
-      <w:proofErr w:type="spellEnd"/>
-      <w:r>
-        <w:rPr>
-          <w:b/>
-          <w:bCs/>
-        </w:rPr>
-        <w:t xml:space="preserve"> et des groupes.</w:t>
-      </w:r>
-    </w:p>
-    <w:p>
-      <w:pPr>
-        <w:rPr>
-          <w:b/>
-          <w:bCs/>
-        </w:rPr>
-      </w:pPr>
-      <w:r>
-        <w:rPr>
-          <w:b/>
-          <w:bCs/>
-        </w:rPr>
-        <w:t xml:space="preserve">Pas de story hors </w:t>
-      </w:r>
-      <w:proofErr w:type="spellStart"/>
-      <w:r>
-        <w:rPr>
-          <w:b/>
-          <w:bCs/>
-        </w:rPr>
-        <w:t>feature</w:t>
-      </w:r>
-      <w:proofErr w:type="spellEnd"/>
-      <w:r>
-        <w:rPr>
-          <w:b/>
-          <w:bCs/>
-        </w:rPr>
-        <w:t>.</w:t>
-      </w:r>
-    </w:p>
-    <w:p>
-      <w:r>
-        <w:t>Définition de fini :</w:t>
-      </w:r>
-    </w:p>
-    <w:p>
-      <w:pPr>
-        <w:rPr>
-          <w:b/>
-          <w:bCs/>
-        </w:rPr>
-      </w:pPr>
-      <w:r>
-        <w:rPr>
-          <w:b/>
-          <w:bCs/>
-        </w:rPr>
-        <w:t>Il est possible de créer, afficher, modifier et supprimer des tâches dans un kanban. Il est possible de modifier les informations autorisées des tâches au sein du kanban.</w:t>
-      </w:r>
-    </w:p>
-    <w:p>
-      <w:pPr>
-        <w:rPr>
-          <w:b/>
-          <w:bCs/>
-        </w:rPr>
-      </w:pPr>
-      <w:r>
-        <w:rPr>
-          <w:b/>
-          <w:bCs/>
-        </w:rPr>
-        <w:t xml:space="preserve">Il est possible de gérer </w:t>
-      </w:r>
-      <w:proofErr w:type="spellStart"/>
-      <w:r>
-        <w:rPr>
-          <w:b/>
-          <w:bCs/>
-        </w:rPr>
-        <w:t>basiquement</w:t>
-      </w:r>
-      <w:proofErr w:type="spellEnd"/>
-      <w:r>
-        <w:rPr>
-          <w:b/>
-          <w:bCs/>
-        </w:rPr>
-        <w:t xml:space="preserve"> des membres (de la création du compte jusqu'à l'archivage, bannissement ou </w:t>
-      </w:r>
-      <w:r>
-        <w:rPr>
-          <w:b/>
-          <w:bCs/>
-        </w:rPr>
-        <w:t>suppression</w:t>
-      </w:r>
-      <w:r>
-        <w:rPr>
-          <w:b/>
-          <w:bCs/>
-        </w:rPr>
-        <w:t xml:space="preserve"> du compte).</w:t>
-      </w:r>
-    </w:p>
-    <w:p>
-      <w:r>
-        <w:rPr>
-          <w:b/>
-          <w:bCs/>
-        </w:rPr>
-        <w:t xml:space="preserve">Il est possible de gérer </w:t>
-      </w:r>
-      <w:proofErr w:type="spellStart"/>
-      <w:r>
-        <w:rPr>
-          <w:b/>
-          <w:bCs/>
-        </w:rPr>
-        <w:t>basiquement</w:t>
-      </w:r>
-      <w:proofErr w:type="spellEnd"/>
-      <w:r>
-        <w:rPr>
-          <w:b/>
-          <w:bCs/>
-        </w:rPr>
-        <w:t xml:space="preserve"> les groupes et leurs membres.</w:t>
+        <w:t xml:space="preserve">Benoît et Samuel continuent à </w:t>
+      </w:r>
+      <w:r>
+        <w:t>2</w:t>
+      </w:r>
+      <w:r>
+        <w:t xml:space="preserve"> le proje</w:t>
+      </w:r>
+      <w:r>
+        <w:t xml:space="preserve">t sur </w:t>
+      </w:r>
+      <w:r>
+        <w:t>le module Projet à choix en binôme.</w:t>
+      </w:r>
+      <w:r>
+        <w:t xml:space="preserve"> Le sprint 6 est terminé et le sprint 7 est lancé.</w:t>
       </w:r>
     </w:p>
     <w:p/>
     <w:p>
-      <w:r>
-        <w:rPr>
-          <w:b/>
-          <w:bCs/>
-        </w:rPr>
-        <w:t xml:space="preserve">Durée </w:t>
-      </w:r>
-      <w:proofErr w:type="gramStart"/>
-      <w:r>
-        <w:rPr>
-          <w:b/>
-          <w:bCs/>
-        </w:rPr>
-        <w:t>réunion</w:t>
-      </w:r>
-      <w:r>
-        <w:t>:</w:t>
-      </w:r>
-      <w:proofErr w:type="gramEnd"/>
-      <w:r>
-        <w:t xml:space="preserve"> </w:t>
-      </w:r>
-      <w:r>
-        <w:t>25</w:t>
-      </w:r>
-      <w:r>
-        <w:t xml:space="preserve"> minutes</w:t>
-      </w:r>
-      <w:r>
-        <w:t xml:space="preserve"> environ</w:t>
-      </w:r>
-      <w:r>
-        <w:t>.</w:t>
-      </w:r>
-    </w:p>
-    <w:p>
-      <w:proofErr w:type="gramStart"/>
       <w:r>
         <w:rPr>
           <w:b/>
@@ -407,41 +242,74 @@
       <w:r>
         <w:t>:</w:t>
       </w:r>
-      <w:proofErr w:type="gramEnd"/>
+      <w:r>
+        <w:t xml:space="preserve"> KanFF Beta v</w:t>
+      </w:r>
+      <w:r>
+        <w:t>2.0</w:t>
+      </w:r>
+      <w:r>
+        <w:t xml:space="preserve"> (faite après la</w:t>
+      </w:r>
+      <w:r>
+        <w:t xml:space="preserve"> réunion</w:t>
+      </w:r>
+      <w:r>
+        <w:t>, après quelques améliorations dans la doc technique et</w:t>
+      </w:r>
+      <w:r>
+        <w:t xml:space="preserve"> les doc helpers</w:t>
+      </w:r>
+      <w:r>
+        <w:t xml:space="preserve"> +</w:t>
+      </w:r>
+      <w:r>
+        <w:t xml:space="preserve"> db-description</w:t>
+      </w:r>
+      <w:r>
+        <w:t>, ajout de ce PV</w:t>
+      </w:r>
+      <w:r>
+        <w:t xml:space="preserve"> et</w:t>
+      </w:r>
       <w:r>
         <w:t xml:space="preserve"> </w:t>
       </w:r>
-      <w:proofErr w:type="spellStart"/>
-      <w:r>
-        <w:t>KanFF</w:t>
-      </w:r>
-      <w:proofErr w:type="spellEnd"/>
-      <w:r>
-        <w:t xml:space="preserve"> Beta v1.</w:t>
-      </w:r>
-      <w:r>
-        <w:t>2</w:t>
-      </w:r>
-      <w:r>
-        <w:t xml:space="preserve"> (faite après la</w:t>
-      </w:r>
-      <w:r>
-        <w:t xml:space="preserve"> réunion).</w:t>
-      </w:r>
-    </w:p>
-    <w:p>
-      <w:pPr>
-        <w:rPr>
-          <w:b/>
-          <w:u w:val="single"/>
-        </w:rPr>
-      </w:pPr>
+      <w:r>
+        <w:t xml:space="preserve">corrigé le </w:t>
+      </w:r>
+      <w:r>
+        <w:t>bug</w:t>
+      </w:r>
+      <w:r>
+        <w:t xml:space="preserve"> dans</w:t>
+      </w:r>
+      <w:r>
+        <w:t xml:space="preserve"> projects.js</w:t>
+      </w:r>
+      <w:r>
+        <w:t>).</w:t>
+      </w:r>
+    </w:p>
+    <w:p>
       <w:hyperlink r:id="rId7" w:history="1">
         <w:r>
           <w:rPr>
             <w:rStyle w:val="Lienhypertexte"/>
           </w:rPr>
-          <w:t>https://github.com/samuelroland/KanFF/releases/tag/v1.2-beta</w:t>
+          <w:t>https://github.com/samuelroland/KanFF/releases/tag</w:t>
+        </w:r>
+        <w:r>
+          <w:rPr>
+            <w:rStyle w:val="Lienhypertexte"/>
+          </w:rPr>
+          <w:t>/</w:t>
+        </w:r>
+        <w:r>
+          <w:rPr>
+            <w:rStyle w:val="Lienhypertexte"/>
+          </w:rPr>
+          <w:t>v2.0-beta</w:t>
         </w:r>
       </w:hyperlink>
     </w:p>
@@ -458,7 +326,7 @@
 </file>
 
 <file path=word/endnotes.xml><?xml version="1.0" encoding="utf-8"?>
-<w:endnotes xmlns:wpc="http://schemas.microsoft.com/office/word/2010/wordprocessingCanvas" xmlns:cx="http://schemas.microsoft.com/office/drawing/2014/chartex" xmlns:cx1="http://schemas.microsoft.com/office/drawing/2015/9/8/chartex" xmlns:mc="http://schemas.openxmlformats.org/markup-compatibility/2006" xmlns:o="urn:schemas-microsoft-com:office:office" xmlns:r="http://schemas.openxmlformats.org/officeDocument/2006/relationships" xmlns:m="http://schemas.openxmlformats.org/officeDocument/2006/math" xmlns:v="urn:schemas-microsoft-com:vml" xmlns:wp14="http://schemas.microsoft.com/office/word/2010/wordprocessingDrawing" xmlns:wp="http://schemas.openxmlformats.org/drawingml/2006/wordprocessingDrawing" xmlns:w10="urn:schemas-microsoft-com:office:word" xmlns:w="http://schemas.openxmlformats.org/wordprocessingml/2006/main" xmlns:w14="http://schemas.microsoft.com/office/word/2010/wordml" xmlns:w15="http://schemas.microsoft.com/office/word/2012/wordml" xmlns:w16se="http://schemas.microsoft.com/office/word/2015/wordml/symex" xmlns:wpg="http://schemas.microsoft.com/office/word/2010/wordprocessingGroup" xmlns:wpi="http://schemas.microsoft.com/office/word/2010/wordprocessingInk" xmlns:wne="http://schemas.microsoft.com/office/word/2006/wordml" xmlns:wps="http://schemas.microsoft.com/office/word/2010/wordprocessingShape" mc:Ignorable="w14 w15 w16se wp14">
+<w:endnotes xmlns:wpc="http://schemas.microsoft.com/office/word/2010/wordprocessingCanvas" xmlns:cx="http://schemas.microsoft.com/office/drawing/2014/chartex" xmlns:cx1="http://schemas.microsoft.com/office/drawing/2015/9/8/chartex" xmlns:cx2="http://schemas.microsoft.com/office/drawing/2015/10/21/chartex" xmlns:cx3="http://schemas.microsoft.com/office/drawing/2016/5/9/chartex" xmlns:cx4="http://schemas.microsoft.com/office/drawing/2016/5/10/chartex" xmlns:cx5="http://schemas.microsoft.com/office/drawing/2016/5/11/chartex" xmlns:cx6="http://schemas.microsoft.com/office/drawing/2016/5/12/chartex" xmlns:cx7="http://schemas.microsoft.com/office/drawing/2016/5/13/chartex" xmlns:cx8="http://schemas.microsoft.com/office/drawing/2016/5/14/chartex" xmlns:mc="http://schemas.openxmlformats.org/markup-compatibility/2006" xmlns:aink="http://schemas.microsoft.com/office/drawing/2016/ink" xmlns:am3d="http://schemas.microsoft.com/office/drawing/2017/model3d" xmlns:o="urn:schemas-microsoft-com:office:office" xmlns:r="http://schemas.openxmlformats.org/officeDocument/2006/relationships" xmlns:m="http://schemas.openxmlformats.org/officeDocument/2006/math" xmlns:v="urn:schemas-microsoft-com:vml" xmlns:wp14="http://schemas.microsoft.com/office/word/2010/wordprocessingDrawing" xmlns:wp="http://schemas.openxmlformats.org/drawingml/2006/wordprocessingDrawing" xmlns:w10="urn:schemas-microsoft-com:office:word" xmlns:w="http://schemas.openxmlformats.org/wordprocessingml/2006/main" xmlns:w14="http://schemas.microsoft.com/office/word/2010/wordml" xmlns:w15="http://schemas.microsoft.com/office/word/2012/wordml" xmlns:w16cex="http://schemas.microsoft.com/office/word/2018/wordml/cex" xmlns:w16cid="http://schemas.microsoft.com/office/word/2016/wordml/cid" xmlns:w16="http://schemas.microsoft.com/office/word/2018/wordml" xmlns:w16se="http://schemas.microsoft.com/office/word/2015/wordml/symex" xmlns:wpg="http://schemas.microsoft.com/office/word/2010/wordprocessingGroup" xmlns:wpi="http://schemas.microsoft.com/office/word/2010/wordprocessingInk" xmlns:wne="http://schemas.microsoft.com/office/word/2006/wordml" xmlns:wps="http://schemas.microsoft.com/office/word/2010/wordprocessingShape" mc:Ignorable="w14 w15 w16se w16cid w16 w16cex wp14">
   <w:endnote w:type="separator" w:id="-1">
     <w:p>
       <w:pPr>
@@ -483,7 +351,7 @@
 </file>
 
 <file path=word/footer1.xml><?xml version="1.0" encoding="utf-8"?>
-<w:ftr xmlns:wpc="http://schemas.microsoft.com/office/word/2010/wordprocessingCanvas" xmlns:cx="http://schemas.microsoft.com/office/drawing/2014/chartex" xmlns:cx1="http://schemas.microsoft.com/office/drawing/2015/9/8/chartex" xmlns:mc="http://schemas.openxmlformats.org/markup-compatibility/2006" xmlns:o="urn:schemas-microsoft-com:office:office" xmlns:r="http://schemas.openxmlformats.org/officeDocument/2006/relationships" xmlns:m="http://schemas.openxmlformats.org/officeDocument/2006/math" xmlns:v="urn:schemas-microsoft-com:vml" xmlns:wp14="http://schemas.microsoft.com/office/word/2010/wordprocessingDrawing" xmlns:wp="http://schemas.openxmlformats.org/drawingml/2006/wordprocessingDrawing" xmlns:w10="urn:schemas-microsoft-com:office:word" xmlns:w="http://schemas.openxmlformats.org/wordprocessingml/2006/main" xmlns:w14="http://schemas.microsoft.com/office/word/2010/wordml" xmlns:w15="http://schemas.microsoft.com/office/word/2012/wordml" xmlns:w16se="http://schemas.microsoft.com/office/word/2015/wordml/symex" xmlns:wpg="http://schemas.microsoft.com/office/word/2010/wordprocessingGroup" xmlns:wpi="http://schemas.microsoft.com/office/word/2010/wordprocessingInk" xmlns:wne="http://schemas.microsoft.com/office/word/2006/wordml" xmlns:wps="http://schemas.microsoft.com/office/word/2010/wordprocessingShape" mc:Ignorable="w14 w15 w16se wp14">
+<w:ftr xmlns:wpc="http://schemas.microsoft.com/office/word/2010/wordprocessingCanvas" xmlns:cx="http://schemas.microsoft.com/office/drawing/2014/chartex" xmlns:cx1="http://schemas.microsoft.com/office/drawing/2015/9/8/chartex" xmlns:cx2="http://schemas.microsoft.com/office/drawing/2015/10/21/chartex" xmlns:cx3="http://schemas.microsoft.com/office/drawing/2016/5/9/chartex" xmlns:cx4="http://schemas.microsoft.com/office/drawing/2016/5/10/chartex" xmlns:cx5="http://schemas.microsoft.com/office/drawing/2016/5/11/chartex" xmlns:cx6="http://schemas.microsoft.com/office/drawing/2016/5/12/chartex" xmlns:cx7="http://schemas.microsoft.com/office/drawing/2016/5/13/chartex" xmlns:cx8="http://schemas.microsoft.com/office/drawing/2016/5/14/chartex" xmlns:mc="http://schemas.openxmlformats.org/markup-compatibility/2006" xmlns:aink="http://schemas.microsoft.com/office/drawing/2016/ink" xmlns:am3d="http://schemas.microsoft.com/office/drawing/2017/model3d" xmlns:o="urn:schemas-microsoft-com:office:office" xmlns:r="http://schemas.openxmlformats.org/officeDocument/2006/relationships" xmlns:m="http://schemas.openxmlformats.org/officeDocument/2006/math" xmlns:v="urn:schemas-microsoft-com:vml" xmlns:wp14="http://schemas.microsoft.com/office/word/2010/wordprocessingDrawing" xmlns:wp="http://schemas.openxmlformats.org/drawingml/2006/wordprocessingDrawing" xmlns:w10="urn:schemas-microsoft-com:office:word" xmlns:w="http://schemas.openxmlformats.org/wordprocessingml/2006/main" xmlns:w14="http://schemas.microsoft.com/office/word/2010/wordml" xmlns:w15="http://schemas.microsoft.com/office/word/2012/wordml" xmlns:w16cex="http://schemas.microsoft.com/office/word/2018/wordml/cex" xmlns:w16cid="http://schemas.microsoft.com/office/word/2016/wordml/cid" xmlns:w16="http://schemas.microsoft.com/office/word/2018/wordml" xmlns:w16se="http://schemas.microsoft.com/office/word/2015/wordml/symex" xmlns:wpg="http://schemas.microsoft.com/office/word/2010/wordprocessingGroup" xmlns:wpi="http://schemas.microsoft.com/office/word/2010/wordprocessingInk" xmlns:wne="http://schemas.microsoft.com/office/word/2006/wordml" xmlns:wps="http://schemas.microsoft.com/office/word/2010/wordprocessingShape" mc:Ignorable="w14 w15 w16se w16cid w16 w16cex wp14">
   <w:p>
     <w:pPr>
       <w:pStyle w:val="Pieddepage"/>
@@ -503,7 +371,7 @@
 </file>
 
 <file path=word/footnotes.xml><?xml version="1.0" encoding="utf-8"?>
-<w:footnotes xmlns:wpc="http://schemas.microsoft.com/office/word/2010/wordprocessingCanvas" xmlns:cx="http://schemas.microsoft.com/office/drawing/2014/chartex" xmlns:cx1="http://schemas.microsoft.com/office/drawing/2015/9/8/chartex" xmlns:mc="http://schemas.openxmlformats.org/markup-compatibility/2006" xmlns:o="urn:schemas-microsoft-com:office:office" xmlns:r="http://schemas.openxmlformats.org/officeDocument/2006/relationships" xmlns:m="http://schemas.openxmlformats.org/officeDocument/2006/math" xmlns:v="urn:schemas-microsoft-com:vml" xmlns:wp14="http://schemas.microsoft.com/office/word/2010/wordprocessingDrawing" xmlns:wp="http://schemas.openxmlformats.org/drawingml/2006/wordprocessingDrawing" xmlns:w10="urn:schemas-microsoft-com:office:word" xmlns:w="http://schemas.openxmlformats.org/wordprocessingml/2006/main" xmlns:w14="http://schemas.microsoft.com/office/word/2010/wordml" xmlns:w15="http://schemas.microsoft.com/office/word/2012/wordml" xmlns:w16se="http://schemas.microsoft.com/office/word/2015/wordml/symex" xmlns:wpg="http://schemas.microsoft.com/office/word/2010/wordprocessingGroup" xmlns:wpi="http://schemas.microsoft.com/office/word/2010/wordprocessingInk" xmlns:wne="http://schemas.microsoft.com/office/word/2006/wordml" xmlns:wps="http://schemas.microsoft.com/office/word/2010/wordprocessingShape" mc:Ignorable="w14 w15 w16se wp14">
+<w:footnotes xmlns:wpc="http://schemas.microsoft.com/office/word/2010/wordprocessingCanvas" xmlns:cx="http://schemas.microsoft.com/office/drawing/2014/chartex" xmlns:cx1="http://schemas.microsoft.com/office/drawing/2015/9/8/chartex" xmlns:cx2="http://schemas.microsoft.com/office/drawing/2015/10/21/chartex" xmlns:cx3="http://schemas.microsoft.com/office/drawing/2016/5/9/chartex" xmlns:cx4="http://schemas.microsoft.com/office/drawing/2016/5/10/chartex" xmlns:cx5="http://schemas.microsoft.com/office/drawing/2016/5/11/chartex" xmlns:cx6="http://schemas.microsoft.com/office/drawing/2016/5/12/chartex" xmlns:cx7="http://schemas.microsoft.com/office/drawing/2016/5/13/chartex" xmlns:cx8="http://schemas.microsoft.com/office/drawing/2016/5/14/chartex" xmlns:mc="http://schemas.openxmlformats.org/markup-compatibility/2006" xmlns:aink="http://schemas.microsoft.com/office/drawing/2016/ink" xmlns:am3d="http://schemas.microsoft.com/office/drawing/2017/model3d" xmlns:o="urn:schemas-microsoft-com:office:office" xmlns:r="http://schemas.openxmlformats.org/officeDocument/2006/relationships" xmlns:m="http://schemas.openxmlformats.org/officeDocument/2006/math" xmlns:v="urn:schemas-microsoft-com:vml" xmlns:wp14="http://schemas.microsoft.com/office/word/2010/wordprocessingDrawing" xmlns:wp="http://schemas.openxmlformats.org/drawingml/2006/wordprocessingDrawing" xmlns:w10="urn:schemas-microsoft-com:office:word" xmlns:w="http://schemas.openxmlformats.org/wordprocessingml/2006/main" xmlns:w14="http://schemas.microsoft.com/office/word/2010/wordml" xmlns:w15="http://schemas.microsoft.com/office/word/2012/wordml" xmlns:w16cex="http://schemas.microsoft.com/office/word/2018/wordml/cex" xmlns:w16cid="http://schemas.microsoft.com/office/word/2016/wordml/cid" xmlns:w16="http://schemas.microsoft.com/office/word/2018/wordml" xmlns:w16se="http://schemas.microsoft.com/office/word/2015/wordml/symex" xmlns:wpg="http://schemas.microsoft.com/office/word/2010/wordprocessingGroup" xmlns:wpi="http://schemas.microsoft.com/office/word/2010/wordprocessingInk" xmlns:wne="http://schemas.microsoft.com/office/word/2006/wordml" xmlns:wps="http://schemas.microsoft.com/office/word/2010/wordprocessingShape" mc:Ignorable="w14 w15 w16se w16cid w16 w16cex wp14">
   <w:footnote w:type="separator" w:id="-1">
     <w:p>
       <w:pPr>
@@ -528,7 +396,7 @@
 </file>
 
 <file path=word/header1.xml><?xml version="1.0" encoding="utf-8"?>
-<w:hdr xmlns:wpc="http://schemas.microsoft.com/office/word/2010/wordprocessingCanvas" xmlns:cx="http://schemas.microsoft.com/office/drawing/2014/chartex" xmlns:cx1="http://schemas.microsoft.com/office/drawing/2015/9/8/chartex" xmlns:mc="http://schemas.openxmlformats.org/markup-compatibility/2006" xmlns:o="urn:schemas-microsoft-com:office:office" xmlns:r="http://schemas.openxmlformats.org/officeDocument/2006/relationships" xmlns:m="http://schemas.openxmlformats.org/officeDocument/2006/math" xmlns:v="urn:schemas-microsoft-com:vml" xmlns:wp14="http://schemas.microsoft.com/office/word/2010/wordprocessingDrawing" xmlns:wp="http://schemas.openxmlformats.org/drawingml/2006/wordprocessingDrawing" xmlns:w10="urn:schemas-microsoft-com:office:word" xmlns:w="http://schemas.openxmlformats.org/wordprocessingml/2006/main" xmlns:w14="http://schemas.microsoft.com/office/word/2010/wordml" xmlns:w15="http://schemas.microsoft.com/office/word/2012/wordml" xmlns:w16se="http://schemas.microsoft.com/office/word/2015/wordml/symex" xmlns:wpg="http://schemas.microsoft.com/office/word/2010/wordprocessingGroup" xmlns:wpi="http://schemas.microsoft.com/office/word/2010/wordprocessingInk" xmlns:wne="http://schemas.microsoft.com/office/word/2006/wordml" xmlns:wps="http://schemas.microsoft.com/office/word/2010/wordprocessingShape" mc:Ignorable="w14 w15 w16se wp14">
+<w:hdr xmlns:wpc="http://schemas.microsoft.com/office/word/2010/wordprocessingCanvas" xmlns:cx="http://schemas.microsoft.com/office/drawing/2014/chartex" xmlns:cx1="http://schemas.microsoft.com/office/drawing/2015/9/8/chartex" xmlns:cx2="http://schemas.microsoft.com/office/drawing/2015/10/21/chartex" xmlns:cx3="http://schemas.microsoft.com/office/drawing/2016/5/9/chartex" xmlns:cx4="http://schemas.microsoft.com/office/drawing/2016/5/10/chartex" xmlns:cx5="http://schemas.microsoft.com/office/drawing/2016/5/11/chartex" xmlns:cx6="http://schemas.microsoft.com/office/drawing/2016/5/12/chartex" xmlns:cx7="http://schemas.microsoft.com/office/drawing/2016/5/13/chartex" xmlns:cx8="http://schemas.microsoft.com/office/drawing/2016/5/14/chartex" xmlns:mc="http://schemas.openxmlformats.org/markup-compatibility/2006" xmlns:aink="http://schemas.microsoft.com/office/drawing/2016/ink" xmlns:am3d="http://schemas.microsoft.com/office/drawing/2017/model3d" xmlns:o="urn:schemas-microsoft-com:office:office" xmlns:r="http://schemas.openxmlformats.org/officeDocument/2006/relationships" xmlns:m="http://schemas.openxmlformats.org/officeDocument/2006/math" xmlns:v="urn:schemas-microsoft-com:vml" xmlns:wp14="http://schemas.microsoft.com/office/word/2010/wordprocessingDrawing" xmlns:wp="http://schemas.openxmlformats.org/drawingml/2006/wordprocessingDrawing" xmlns:w10="urn:schemas-microsoft-com:office:word" xmlns:w="http://schemas.openxmlformats.org/wordprocessingml/2006/main" xmlns:w14="http://schemas.microsoft.com/office/word/2010/wordml" xmlns:w15="http://schemas.microsoft.com/office/word/2012/wordml" xmlns:w16cex="http://schemas.microsoft.com/office/word/2018/wordml/cex" xmlns:w16cid="http://schemas.microsoft.com/office/word/2016/wordml/cid" xmlns:w16="http://schemas.microsoft.com/office/word/2018/wordml" xmlns:w16se="http://schemas.microsoft.com/office/word/2015/wordml/symex" xmlns:wpg="http://schemas.microsoft.com/office/word/2010/wordprocessingGroup" xmlns:wpi="http://schemas.microsoft.com/office/word/2010/wordprocessingInk" xmlns:wne="http://schemas.microsoft.com/office/word/2006/wordml" xmlns:wps="http://schemas.microsoft.com/office/word/2010/wordprocessingShape" mc:Ignorable="w14 w15 w16se w16cid w16 w16cex wp14">
   <w:p>
     <w:r>
       <w:t>Personnes présentes : Benoît</w:t>
@@ -537,15 +405,7 @@
       <w:t xml:space="preserve"> </w:t>
     </w:r>
     <w:r>
-      <w:t xml:space="preserve">– Samuel – Miguel – </w:t>
-    </w:r>
-    <w:proofErr w:type="spellStart"/>
-    <w:r>
-      <w:t>Luís</w:t>
-    </w:r>
-    <w:proofErr w:type="spellEnd"/>
-    <w:r>
-      <w:t xml:space="preserve"> </w:t>
+      <w:t xml:space="preserve">– Samuel – Miguel – Luís </w:t>
     </w:r>
     <w:r>
       <w:t>–</w:t>
@@ -554,13 +414,8 @@
       <w:t xml:space="preserve"> Julien</w:t>
     </w:r>
     <w:r>
-      <w:t xml:space="preserve"> </w:t>
+      <w:t xml:space="preserve"> Ithurbide</w:t>
     </w:r>
-    <w:proofErr w:type="spellStart"/>
-    <w:r>
-      <w:t>Ithurbide</w:t>
-    </w:r>
-    <w:proofErr w:type="spellEnd"/>
     <w:r>
       <w:t xml:space="preserve"> </w:t>
     </w:r>
@@ -582,7 +437,7 @@
 </file>
 
 <file path=word/numbering.xml><?xml version="1.0" encoding="utf-8"?>
-<w:numbering xmlns:wpc="http://schemas.microsoft.com/office/word/2010/wordprocessingCanvas" xmlns:cx="http://schemas.microsoft.com/office/drawing/2014/chartex" xmlns:cx1="http://schemas.microsoft.com/office/drawing/2015/9/8/chartex" xmlns:mc="http://schemas.openxmlformats.org/markup-compatibility/2006" xmlns:o="urn:schemas-microsoft-com:office:office" xmlns:r="http://schemas.openxmlformats.org/officeDocument/2006/relationships" xmlns:m="http://schemas.openxmlformats.org/officeDocument/2006/math" xmlns:v="urn:schemas-microsoft-com:vml" xmlns:wp14="http://schemas.microsoft.com/office/word/2010/wordprocessingDrawing" xmlns:wp="http://schemas.openxmlformats.org/drawingml/2006/wordprocessingDrawing" xmlns:w10="urn:schemas-microsoft-com:office:word" xmlns:w="http://schemas.openxmlformats.org/wordprocessingml/2006/main" xmlns:w14="http://schemas.microsoft.com/office/word/2010/wordml" xmlns:w15="http://schemas.microsoft.com/office/word/2012/wordml" xmlns:w16se="http://schemas.microsoft.com/office/word/2015/wordml/symex" xmlns:wpg="http://schemas.microsoft.com/office/word/2010/wordprocessingGroup" xmlns:wpi="http://schemas.microsoft.com/office/word/2010/wordprocessingInk" xmlns:wne="http://schemas.microsoft.com/office/word/2006/wordml" xmlns:wps="http://schemas.microsoft.com/office/word/2010/wordprocessingShape" mc:Ignorable="w14 w15 w16se wp14">
+<w:numbering xmlns:wpc="http://schemas.microsoft.com/office/word/2010/wordprocessingCanvas" xmlns:cx="http://schemas.microsoft.com/office/drawing/2014/chartex" xmlns:cx1="http://schemas.microsoft.com/office/drawing/2015/9/8/chartex" xmlns:cx2="http://schemas.microsoft.com/office/drawing/2015/10/21/chartex" xmlns:cx3="http://schemas.microsoft.com/office/drawing/2016/5/9/chartex" xmlns:cx4="http://schemas.microsoft.com/office/drawing/2016/5/10/chartex" xmlns:cx5="http://schemas.microsoft.com/office/drawing/2016/5/11/chartex" xmlns:cx6="http://schemas.microsoft.com/office/drawing/2016/5/12/chartex" xmlns:cx7="http://schemas.microsoft.com/office/drawing/2016/5/13/chartex" xmlns:cx8="http://schemas.microsoft.com/office/drawing/2016/5/14/chartex" xmlns:mc="http://schemas.openxmlformats.org/markup-compatibility/2006" xmlns:aink="http://schemas.microsoft.com/office/drawing/2016/ink" xmlns:am3d="http://schemas.microsoft.com/office/drawing/2017/model3d" xmlns:o="urn:schemas-microsoft-com:office:office" xmlns:r="http://schemas.openxmlformats.org/officeDocument/2006/relationships" xmlns:m="http://schemas.openxmlformats.org/officeDocument/2006/math" xmlns:v="urn:schemas-microsoft-com:vml" xmlns:wp14="http://schemas.microsoft.com/office/word/2010/wordprocessingDrawing" xmlns:wp="http://schemas.openxmlformats.org/drawingml/2006/wordprocessingDrawing" xmlns:w10="urn:schemas-microsoft-com:office:word" xmlns:w="http://schemas.openxmlformats.org/wordprocessingml/2006/main" xmlns:w14="http://schemas.microsoft.com/office/word/2010/wordml" xmlns:w15="http://schemas.microsoft.com/office/word/2012/wordml" xmlns:w16cex="http://schemas.microsoft.com/office/word/2018/wordml/cex" xmlns:w16cid="http://schemas.microsoft.com/office/word/2016/wordml/cid" xmlns:w16="http://schemas.microsoft.com/office/word/2018/wordml" xmlns:w16se="http://schemas.microsoft.com/office/word/2015/wordml/symex" xmlns:wpg="http://schemas.microsoft.com/office/word/2010/wordprocessingGroup" xmlns:wpi="http://schemas.microsoft.com/office/word/2010/wordprocessingInk" xmlns:wne="http://schemas.microsoft.com/office/word/2006/wordml" xmlns:wps="http://schemas.microsoft.com/office/word/2010/wordprocessingShape" mc:Ignorable="w14 w15 w16se w16cid w16 w16cex wp14">
   <w:abstractNum w:abstractNumId="0" w15:restartNumberingAfterBreak="0">
     <w:nsid w:val="19E813D1"/>
     <w:multiLevelType w:val="hybridMultilevel"/>
@@ -818,7 +673,7 @@
 </file>
 
 <file path=word/styles.xml><?xml version="1.0" encoding="utf-8"?>
-<w:styles xmlns:mc="http://schemas.openxmlformats.org/markup-compatibility/2006" xmlns:r="http://schemas.openxmlformats.org/officeDocument/2006/relationships" xmlns:w="http://schemas.openxmlformats.org/wordprocessingml/2006/main" xmlns:w14="http://schemas.microsoft.com/office/word/2010/wordml" xmlns:w15="http://schemas.microsoft.com/office/word/2012/wordml" xmlns:w16se="http://schemas.microsoft.com/office/word/2015/wordml/symex" mc:Ignorable="w14 w15 w16se">
+<w:styles xmlns:mc="http://schemas.openxmlformats.org/markup-compatibility/2006" xmlns:r="http://schemas.openxmlformats.org/officeDocument/2006/relationships" xmlns:w="http://schemas.openxmlformats.org/wordprocessingml/2006/main" xmlns:w14="http://schemas.microsoft.com/office/word/2010/wordml" xmlns:w15="http://schemas.microsoft.com/office/word/2012/wordml" xmlns:w16cex="http://schemas.microsoft.com/office/word/2018/wordml/cex" xmlns:w16cid="http://schemas.microsoft.com/office/word/2016/wordml/cid" xmlns:w16="http://schemas.microsoft.com/office/word/2018/wordml" xmlns:w16se="http://schemas.microsoft.com/office/word/2015/wordml/symex" mc:Ignorable="w14 w15 w16se w16cid w16 w16cex">
   <w:docDefaults>
     <w:rPrDefault>
       <w:rPr>
@@ -834,7 +689,7 @@
       </w:pPr>
     </w:pPrDefault>
   </w:docDefaults>
-  <w:latentStyles w:defLockedState="0" w:defUIPriority="99" w:defSemiHidden="0" w:defUnhideWhenUsed="0" w:defQFormat="0" w:count="371">
+  <w:latentStyles w:defLockedState="0" w:defUIPriority="99" w:defSemiHidden="0" w:defUnhideWhenUsed="0" w:defQFormat="0" w:count="376">
     <w:lsdException w:name="Normal" w:uiPriority="0" w:qFormat="1"/>
     <w:lsdException w:name="heading 1" w:uiPriority="9" w:qFormat="1"/>
     <w:lsdException w:name="heading 2" w:semiHidden="1" w:uiPriority="9" w:unhideWhenUsed="1" w:qFormat="1"/>
@@ -940,7 +795,6 @@
     <w:lsdException w:name="HTML Sample" w:semiHidden="1" w:unhideWhenUsed="1"/>
     <w:lsdException w:name="HTML Typewriter" w:semiHidden="1" w:unhideWhenUsed="1"/>
     <w:lsdException w:name="HTML Variable" w:semiHidden="1" w:unhideWhenUsed="1"/>
-    <w:lsdException w:name="Normal Table" w:semiHidden="1" w:unhideWhenUsed="1"/>
     <w:lsdException w:name="annotation subject" w:semiHidden="1" w:unhideWhenUsed="1"/>
     <w:lsdException w:name="No List" w:semiHidden="1" w:unhideWhenUsed="1"/>
     <w:lsdException w:name="Outline List 1" w:semiHidden="1" w:unhideWhenUsed="1"/>
@@ -983,11 +837,8 @@
     <w:lsdException w:name="Table Contemporary" w:semiHidden="1" w:unhideWhenUsed="1"/>
     <w:lsdException w:name="Table Elegant" w:semiHidden="1" w:unhideWhenUsed="1"/>
     <w:lsdException w:name="Table Professional" w:semiHidden="1" w:unhideWhenUsed="1"/>
-    <w:lsdException w:name="Table Subtle 1" w:semiHidden="1" w:unhideWhenUsed="1"/>
     <w:lsdException w:name="Table Subtle 2" w:semiHidden="1" w:unhideWhenUsed="1"/>
     <w:lsdException w:name="Table Web 1" w:semiHidden="1" w:unhideWhenUsed="1"/>
-    <w:lsdException w:name="Table Web 2" w:semiHidden="1" w:unhideWhenUsed="1"/>
-    <w:lsdException w:name="Table Web 3" w:semiHidden="1" w:unhideWhenUsed="1"/>
     <w:lsdException w:name="Balloon Text" w:semiHidden="1" w:unhideWhenUsed="1"/>
     <w:lsdException w:name="Table Grid" w:uiPriority="39"/>
     <w:lsdException w:name="Table Theme" w:semiHidden="1" w:unhideWhenUsed="1"/>
@@ -1206,6 +1057,11 @@
     <w:lsdException w:name="List Table 5 Dark Accent 6" w:uiPriority="50"/>
     <w:lsdException w:name="List Table 6 Colorful Accent 6" w:uiPriority="51"/>
     <w:lsdException w:name="List Table 7 Colorful Accent 6" w:uiPriority="52"/>
+    <w:lsdException w:name="Mention" w:semiHidden="1" w:unhideWhenUsed="1"/>
+    <w:lsdException w:name="Smart Hyperlink" w:semiHidden="1" w:unhideWhenUsed="1"/>
+    <w:lsdException w:name="Hashtag" w:semiHidden="1" w:unhideWhenUsed="1"/>
+    <w:lsdException w:name="Unresolved Mention" w:semiHidden="1" w:unhideWhenUsed="1"/>
+    <w:lsdException w:name="Smart Link" w:semiHidden="1" w:unhideWhenUsed="1"/>
   </w:latentStyles>
   <w:style w:type="paragraph" w:default="1" w:styleId="Normal">
     <w:name w:val="Normal"/>
@@ -1404,8 +1260,8 @@
       <w:u w:val="single"/>
     </w:rPr>
   </w:style>
-  <w:style w:type="character" w:customStyle="1" w:styleId="UnresolvedMention">
-    <w:name w:val="Unresolved Mention"/>
+  <w:style w:type="character" w:customStyle="1" w:styleId="Mentionnonrsolue1">
+    <w:name w:val="Mention non résolue1"/>
     <w:basedOn w:val="Policepardfaut"/>
     <w:uiPriority w:val="99"/>
     <w:semiHidden/>
@@ -1440,6 +1296,18 @@
       <w:color w:val="1F3763" w:themeColor="accent1" w:themeShade="7F"/>
       <w:sz w:val="30"/>
       <w:szCs w:val="30"/>
+    </w:rPr>
+  </w:style>
+  <w:style w:type="character" w:styleId="Mentionnonrsolue">
+    <w:name w:val="Unresolved Mention"/>
+    <w:basedOn w:val="Policepardfaut"/>
+    <w:uiPriority w:val="99"/>
+    <w:semiHidden/>
+    <w:unhideWhenUsed/>
+    <w:rsid w:val="00BF7D43"/>
+    <w:rPr>
+      <w:color w:val="605E5C"/>
+      <w:shd w:val="clear" w:color="auto" w:fill="E1DFDD"/>
     </w:rPr>
   </w:style>
 </w:styles>

</xml_diff>

<commit_message>
PV6: fix date error in the footer
</commit_message>
<xml_diff>
--- a/PVs/docx-ressources/PV6_13-11-2020.docx
+++ b/PVs/docx-ressources/PV6_13-11-2020.docx
@@ -6,19 +6,39 @@
       <w:pPr>
         <w:pStyle w:val="Titre"/>
         <w:jc w:val="center"/>
-      </w:pPr>
-      <w:r>
+        <w:rPr>
+          <w:lang w:val="en-GB"/>
+        </w:rPr>
+      </w:pPr>
+      <w:r>
+        <w:rPr>
+          <w:lang w:val="en-GB"/>
+        </w:rPr>
         <w:t xml:space="preserve">PV sprint review Sprint </w:t>
       </w:r>
       <w:r>
+        <w:rPr>
+          <w:lang w:val="en-GB"/>
+        </w:rPr>
         <w:t>6</w:t>
       </w:r>
       <w:r>
+        <w:rPr>
+          <w:lang w:val="en-GB"/>
+        </w:rPr>
         <w:t xml:space="preserve"> KanFF</w:t>
       </w:r>
     </w:p>
     <w:p>
-      <w:r>
+      <w:pPr>
+        <w:rPr>
+          <w:lang w:val="en-GB"/>
+        </w:rPr>
+      </w:pPr>
+      <w:r>
+        <w:rPr>
+          <w:lang w:val="en-GB"/>
+        </w:rPr>
         <w:t>Sprint review : 11h38 à 12h04</w:t>
       </w:r>
     </w:p>
@@ -49,7 +69,15 @@
     </w:p>
     <w:p>
       <w:r>
-        <w:t xml:space="preserve">Le sprint 6 est le dernier sprint du module Projet web + bdd. Le travail </w:t>
+        <w:t xml:space="preserve">Le sprint 6 est le dernier sprint du module Projet web + </w:t>
+      </w:r>
+      <w:proofErr w:type="spellStart"/>
+      <w:r>
+        <w:t>bdd</w:t>
+      </w:r>
+      <w:proofErr w:type="spellEnd"/>
+      <w:r>
+        <w:t xml:space="preserve">. Le travail </w:t>
       </w:r>
       <w:r>
         <w:t xml:space="preserve">à </w:t>
@@ -71,10 +99,7 @@
         <w:pStyle w:val="Titre3"/>
       </w:pPr>
       <w:r>
-        <w:t>Gérer son compte</w:t>
-      </w:r>
-      <w:r>
-        <w:t> :</w:t>
+        <w:t>Gérer son compte :</w:t>
       </w:r>
     </w:p>
     <w:p>
@@ -129,8 +154,13 @@
         <w:t>Pour ajouter l’authentification, il n’y a pas à changer le code selon JIE, mais juste à faire une configuration</w:t>
       </w:r>
       <w:r>
-        <w:t xml:space="preserve"> dans le tableau de bord de Swisscenter</w:t>
-      </w:r>
+        <w:t xml:space="preserve"> dans le tableau de bord de </w:t>
+      </w:r>
+      <w:proofErr w:type="spellStart"/>
+      <w:r>
+        <w:t>Swisscenter</w:t>
+      </w:r>
+      <w:proofErr w:type="spellEnd"/>
       <w:r>
         <w:t>.</w:t>
       </w:r>
@@ -143,10 +173,7 @@
         <w:pStyle w:val="Titre3"/>
       </w:pPr>
       <w:r>
-        <w:t>Page Kanban</w:t>
-      </w:r>
-      <w:r>
-        <w:t> :</w:t>
+        <w:t>Page Kanban :</w:t>
       </w:r>
     </w:p>
     <w:p>
@@ -221,10 +248,7 @@
         <w:t xml:space="preserve"> le proje</w:t>
       </w:r>
       <w:r>
-        <w:t xml:space="preserve">t sur </w:t>
-      </w:r>
-      <w:r>
-        <w:t>le module Projet à choix en binôme.</w:t>
+        <w:t>t sur le module Projet à choix en binôme.</w:t>
       </w:r>
       <w:r>
         <w:t xml:space="preserve"> Le sprint 6 est terminé et le sprint 7 est lancé.</w:t>
@@ -297,19 +321,7 @@
           <w:rPr>
             <w:rStyle w:val="Lienhypertexte"/>
           </w:rPr>
-          <w:t>https://github.com/samuelroland/KanFF/releases/tag</w:t>
-        </w:r>
-        <w:r>
-          <w:rPr>
-            <w:rStyle w:val="Lienhypertexte"/>
-          </w:rPr>
-          <w:t>/</w:t>
-        </w:r>
-        <w:r>
-          <w:rPr>
-            <w:rStyle w:val="Lienhypertexte"/>
-          </w:rPr>
-          <w:t>v2.0-beta</w:t>
+          <w:t>https://github.com/samuelroland/KanFF/releases/tag/v2.0-beta</w:t>
         </w:r>
       </w:hyperlink>
     </w:p>
@@ -358,7 +370,7 @@
       <w:jc w:val="center"/>
     </w:pPr>
     <w:r>
-      <w:t>07-10</w:t>
+      <w:t>13-11</w:t>
     </w:r>
     <w:r>
       <w:t>-2020</w:t>
@@ -414,8 +426,13 @@
       <w:t xml:space="preserve"> Julien</w:t>
     </w:r>
     <w:r>
-      <w:t xml:space="preserve"> Ithurbide</w:t>
+      <w:t xml:space="preserve"> </w:t>
     </w:r>
+    <w:proofErr w:type="spellStart"/>
+    <w:r>
+      <w:t>Ithurbide</w:t>
+    </w:r>
+    <w:proofErr w:type="spellEnd"/>
     <w:r>
       <w:t xml:space="preserve"> </w:t>
     </w:r>
@@ -795,6 +812,7 @@
     <w:lsdException w:name="HTML Sample" w:semiHidden="1" w:unhideWhenUsed="1"/>
     <w:lsdException w:name="HTML Typewriter" w:semiHidden="1" w:unhideWhenUsed="1"/>
     <w:lsdException w:name="HTML Variable" w:semiHidden="1" w:unhideWhenUsed="1"/>
+    <w:lsdException w:name="Normal Table" w:semiHidden="1" w:unhideWhenUsed="1"/>
     <w:lsdException w:name="annotation subject" w:semiHidden="1" w:unhideWhenUsed="1"/>
     <w:lsdException w:name="No List" w:semiHidden="1" w:unhideWhenUsed="1"/>
     <w:lsdException w:name="Outline List 1" w:semiHidden="1" w:unhideWhenUsed="1"/>
@@ -837,8 +855,11 @@
     <w:lsdException w:name="Table Contemporary" w:semiHidden="1" w:unhideWhenUsed="1"/>
     <w:lsdException w:name="Table Elegant" w:semiHidden="1" w:unhideWhenUsed="1"/>
     <w:lsdException w:name="Table Professional" w:semiHidden="1" w:unhideWhenUsed="1"/>
+    <w:lsdException w:name="Table Subtle 1" w:semiHidden="1" w:unhideWhenUsed="1"/>
     <w:lsdException w:name="Table Subtle 2" w:semiHidden="1" w:unhideWhenUsed="1"/>
     <w:lsdException w:name="Table Web 1" w:semiHidden="1" w:unhideWhenUsed="1"/>
+    <w:lsdException w:name="Table Web 2" w:semiHidden="1" w:unhideWhenUsed="1"/>
+    <w:lsdException w:name="Table Web 3" w:semiHidden="1" w:unhideWhenUsed="1"/>
     <w:lsdException w:name="Balloon Text" w:semiHidden="1" w:unhideWhenUsed="1"/>
     <w:lsdException w:name="Table Grid" w:uiPriority="39"/>
     <w:lsdException w:name="Table Theme" w:semiHidden="1" w:unhideWhenUsed="1"/>

</xml_diff>